<commit_message>
created and finished chat socket app
</commit_message>
<xml_diff>
--- a/LoggerProject/loggerreport.docx
+++ b/LoggerProject/loggerreport.docx
@@ -4,13 +4,8 @@
   <w:body>
     <w:p>
       <w:bookmarkStart w:id="0" w:name="_Hlk68361468"/>
-      <w:proofErr w:type="spellStart"/>
-      <w:r>
-        <w:t>Github</w:t>
-      </w:r>
-      <w:proofErr w:type="spellEnd"/>
-      <w:r>
-        <w:t xml:space="preserve"> link: </w:t>
+      <w:r>
+        <w:t xml:space="preserve">Github link: </w:t>
       </w:r>
       <w:hyperlink r:id="rId5" w:history="1">
         <w:r>
@@ -29,11 +24,9 @@
       <w:r>
         <w:t xml:space="preserve"> </w:t>
       </w:r>
-      <w:proofErr w:type="spellStart"/>
-      <w:r>
-        <w:t>LoggerProject</w:t>
-      </w:r>
-      <w:proofErr w:type="spellEnd"/>
+      <w:r>
+        <w:t>TaskTrackerNode</w:t>
+      </w:r>
       <w:r>
         <w:t xml:space="preserve"> </w:t>
       </w:r>
@@ -73,23 +66,23 @@
         </w:numPr>
       </w:pPr>
       <w:r>
-        <w:t xml:space="preserve">This file uses fs and </w:t>
-      </w:r>
-      <w:proofErr w:type="spellStart"/>
-      <w:r>
-        <w:t>readline</w:t>
-      </w:r>
-      <w:proofErr w:type="spellEnd"/>
-      <w:r>
-        <w:t xml:space="preserve"> from Node.js to read and write user input into a json file called </w:t>
-      </w:r>
-      <w:proofErr w:type="spellStart"/>
-      <w:proofErr w:type="gramStart"/>
-      <w:r>
-        <w:t>data.json</w:t>
-      </w:r>
-      <w:proofErr w:type="spellEnd"/>
-      <w:proofErr w:type="gramEnd"/>
+        <w:t xml:space="preserve">This file </w:t>
+      </w:r>
+      <w:r>
+        <w:t xml:space="preserve">takes user inputs like id, task, and deadline to track tasks for users. It </w:t>
+      </w:r>
+      <w:r>
+        <w:t xml:space="preserve">uses fs and </w:t>
+      </w:r>
+      <w:r>
+        <w:t>http modules</w:t>
+      </w:r>
+      <w:r>
+        <w:t xml:space="preserve"> from Node.js to</w:t>
+      </w:r>
+      <w:r>
+        <w:t xml:space="preserve"> create a server, render html, handle server requests, and read/write to the json file it uses as a database</w:t>
+      </w:r>
       <w:r>
         <w:t xml:space="preserve">. </w:t>
       </w:r>

</xml_diff>